<commit_message>
chore: add elemeents 10092024
</commit_message>
<xml_diff>
--- a/Modelisation_de_données/Modélisation de base de données.docx
+++ b/Modelisation_de_données/Modélisation de base de données.docx
@@ -2,13 +2,354 @@
 <file path=word/document.xml><?xml version="1.0" encoding="utf-8"?>
 <w:document xmlns:wpc="http://schemas.microsoft.com/office/word/2010/wordprocessingCanvas" xmlns:cx="http://schemas.microsoft.com/office/drawing/2014/chartex" xmlns:cx1="http://schemas.microsoft.com/office/drawing/2015/9/8/chartex" xmlns:cx2="http://schemas.microsoft.com/office/drawing/2015/10/21/chartex" xmlns:cx3="http://schemas.microsoft.com/office/drawing/2016/5/9/chartex" xmlns:cx4="http://schemas.microsoft.com/office/drawing/2016/5/10/chartex" xmlns:cx5="http://schemas.microsoft.com/office/drawing/2016/5/11/chartex" xmlns:cx6="http://schemas.microsoft.com/office/drawing/2016/5/12/chartex" xmlns:cx7="http://schemas.microsoft.com/office/drawing/2016/5/13/chartex" xmlns:cx8="http://schemas.microsoft.com/office/drawing/2016/5/14/chartex" xmlns:mc="http://schemas.openxmlformats.org/markup-compatibility/2006" xmlns:aink="http://schemas.microsoft.com/office/drawing/2016/ink" xmlns:am3d="http://schemas.microsoft.com/office/drawing/2017/model3d" xmlns:o="urn:schemas-microsoft-com:office:office" xmlns:oel="http://schemas.microsoft.com/office/2019/extlst" xmlns:r="http://schemas.openxmlformats.org/officeDocument/2006/relationships" xmlns:m="http://schemas.openxmlformats.org/officeDocument/2006/math" xmlns:v="urn:schemas-microsoft-com:vml" xmlns:wp14="http://schemas.microsoft.com/office/word/2010/wordprocessingDrawing" xmlns:wp="http://schemas.openxmlformats.org/drawingml/2006/wordprocessingDrawing" xmlns:w10="urn:schemas-microsoft-com:office:word" xmlns:w="http://schemas.openxmlformats.org/wordprocessingml/2006/main" xmlns:w14="http://schemas.microsoft.com/office/word/2010/wordml" xmlns:w15="http://schemas.microsoft.com/office/word/2012/wordml" xmlns:w16cex="http://schemas.microsoft.com/office/word/2018/wordml/cex" xmlns:w16cid="http://schemas.microsoft.com/office/word/2016/wordml/cid" xmlns:w16="http://schemas.microsoft.com/office/word/2018/wordml" xmlns:w16du="http://schemas.microsoft.com/office/word/2023/wordml/word16du" xmlns:w16sdtdh="http://schemas.microsoft.com/office/word/2020/wordml/sdtdatahash" xmlns:w16se="http://schemas.microsoft.com/office/word/2015/wordml/symex" xmlns:wpg="http://schemas.microsoft.com/office/word/2010/wordprocessingGroup" xmlns:wpi="http://schemas.microsoft.com/office/word/2010/wordprocessingInk" xmlns:wne="http://schemas.microsoft.com/office/word/2006/wordml" xmlns:wps="http://schemas.microsoft.com/office/word/2010/wordprocessingShape" mc:Ignorable="w14 w15 w16se w16cid w16 w16cex w16sdtdh w16du wp14">
   <w:body>
+    <w:sdt>
+      <w:sdtPr>
+        <w:id w:val="1966460840"/>
+        <w:docPartObj>
+          <w:docPartGallery w:val="Table of Contents"/>
+          <w:docPartUnique/>
+        </w:docPartObj>
+      </w:sdtPr>
+      <w:sdtEndPr>
+        <w:rPr>
+          <w:rFonts w:ascii="Times New Roman" w:eastAsiaTheme="minorHAnsi" w:hAnsi="Times New Roman" w:cstheme="minorBidi"/>
+          <w:bCs/>
+          <w:color w:val="auto"/>
+          <w:kern w:val="2"/>
+          <w:sz w:val="24"/>
+          <w:szCs w:val="22"/>
+          <w:lang w:eastAsia="en-US"/>
+          <w14:ligatures w14:val="standardContextual"/>
+        </w:rPr>
+      </w:sdtEndPr>
+      <w:sdtContent>
+        <w:p>
+          <w:pPr>
+            <w:pStyle w:val="En-ttedetabledesmatires"/>
+          </w:pPr>
+          <w:r>
+            <w:t>Table des matières</w:t>
+          </w:r>
+        </w:p>
+        <w:p>
+          <w:pPr>
+            <w:pStyle w:val="TM1"/>
+            <w:tabs>
+              <w:tab w:val="left" w:pos="480"/>
+              <w:tab w:val="right" w:leader="dot" w:pos="9062"/>
+            </w:tabs>
+            <w:rPr>
+              <w:rFonts w:asciiTheme="minorHAnsi" w:eastAsiaTheme="minorEastAsia" w:hAnsiTheme="minorHAnsi"/>
+              <w:noProof/>
+              <w:szCs w:val="24"/>
+              <w:lang w:eastAsia="fr-FR"/>
+            </w:rPr>
+          </w:pPr>
+          <w:r>
+            <w:fldChar w:fldCharType="begin"/>
+          </w:r>
+          <w:r>
+            <w:instrText xml:space="preserve"> TOC \o "1-3" \h \z \u </w:instrText>
+          </w:r>
+          <w:r>
+            <w:fldChar w:fldCharType="separate"/>
+          </w:r>
+          <w:hyperlink w:anchor="_Toc174640395" w:history="1">
+            <w:r>
+              <w:rPr>
+                <w:rStyle w:val="Lienhypertexte"/>
+                <w:noProof/>
+              </w:rPr>
+              <w:t>1.</w:t>
+            </w:r>
+            <w:r>
+              <w:rPr>
+                <w:rFonts w:asciiTheme="minorHAnsi" w:eastAsiaTheme="minorEastAsia" w:hAnsiTheme="minorHAnsi"/>
+                <w:noProof/>
+                <w:szCs w:val="24"/>
+                <w:lang w:eastAsia="fr-FR"/>
+              </w:rPr>
+              <w:tab/>
+            </w:r>
+            <w:r>
+              <w:rPr>
+                <w:rStyle w:val="Lienhypertexte"/>
+                <w:noProof/>
+              </w:rPr>
+              <w:t>Pourquoi Modélisation de données ?</w:t>
+            </w:r>
+            <w:r>
+              <w:rPr>
+                <w:noProof/>
+                <w:webHidden/>
+              </w:rPr>
+              <w:tab/>
+            </w:r>
+            <w:r>
+              <w:rPr>
+                <w:noProof/>
+                <w:webHidden/>
+              </w:rPr>
+              <w:fldChar w:fldCharType="begin"/>
+            </w:r>
+            <w:r>
+              <w:rPr>
+                <w:noProof/>
+                <w:webHidden/>
+              </w:rPr>
+              <w:instrText xml:space="preserve"> PAGEREF _Toc174640395 \h </w:instrText>
+            </w:r>
+            <w:r>
+              <w:rPr>
+                <w:noProof/>
+                <w:webHidden/>
+              </w:rPr>
+            </w:r>
+            <w:r>
+              <w:rPr>
+                <w:noProof/>
+                <w:webHidden/>
+              </w:rPr>
+              <w:fldChar w:fldCharType="separate"/>
+            </w:r>
+            <w:r>
+              <w:rPr>
+                <w:noProof/>
+                <w:webHidden/>
+              </w:rPr>
+              <w:t>2</w:t>
+            </w:r>
+            <w:r>
+              <w:rPr>
+                <w:noProof/>
+                <w:webHidden/>
+              </w:rPr>
+              <w:fldChar w:fldCharType="end"/>
+            </w:r>
+          </w:hyperlink>
+        </w:p>
+        <w:p>
+          <w:pPr>
+            <w:pStyle w:val="TM1"/>
+            <w:tabs>
+              <w:tab w:val="left" w:pos="480"/>
+              <w:tab w:val="right" w:leader="dot" w:pos="9062"/>
+            </w:tabs>
+            <w:rPr>
+              <w:rFonts w:asciiTheme="minorHAnsi" w:eastAsiaTheme="minorEastAsia" w:hAnsiTheme="minorHAnsi"/>
+              <w:noProof/>
+              <w:szCs w:val="24"/>
+              <w:lang w:eastAsia="fr-FR"/>
+            </w:rPr>
+          </w:pPr>
+          <w:hyperlink w:anchor="_Toc174640396" w:history="1">
+            <w:r>
+              <w:rPr>
+                <w:rStyle w:val="Lienhypertexte"/>
+                <w:noProof/>
+              </w:rPr>
+              <w:t>2.</w:t>
+            </w:r>
+            <w:r>
+              <w:rPr>
+                <w:rFonts w:asciiTheme="minorHAnsi" w:eastAsiaTheme="minorEastAsia" w:hAnsiTheme="minorHAnsi"/>
+                <w:noProof/>
+                <w:szCs w:val="24"/>
+                <w:lang w:eastAsia="fr-FR"/>
+              </w:rPr>
+              <w:tab/>
+            </w:r>
+            <w:r>
+              <w:rPr>
+                <w:rStyle w:val="Lienhypertexte"/>
+                <w:noProof/>
+              </w:rPr>
+              <w:t>Modèle conceptuel de données (MCD)</w:t>
+            </w:r>
+            <w:r>
+              <w:rPr>
+                <w:noProof/>
+                <w:webHidden/>
+              </w:rPr>
+              <w:tab/>
+            </w:r>
+            <w:r>
+              <w:rPr>
+                <w:noProof/>
+                <w:webHidden/>
+              </w:rPr>
+              <w:fldChar w:fldCharType="begin"/>
+            </w:r>
+            <w:r>
+              <w:rPr>
+                <w:noProof/>
+                <w:webHidden/>
+              </w:rPr>
+              <w:instrText xml:space="preserve"> PAGEREF _Toc174640396 \h </w:instrText>
+            </w:r>
+            <w:r>
+              <w:rPr>
+                <w:noProof/>
+                <w:webHidden/>
+              </w:rPr>
+            </w:r>
+            <w:r>
+              <w:rPr>
+                <w:noProof/>
+                <w:webHidden/>
+              </w:rPr>
+              <w:fldChar w:fldCharType="separate"/>
+            </w:r>
+            <w:r>
+              <w:rPr>
+                <w:noProof/>
+                <w:webHidden/>
+              </w:rPr>
+              <w:t>2</w:t>
+            </w:r>
+            <w:r>
+              <w:rPr>
+                <w:noProof/>
+                <w:webHidden/>
+              </w:rPr>
+              <w:fldChar w:fldCharType="end"/>
+            </w:r>
+          </w:hyperlink>
+        </w:p>
+        <w:p>
+          <w:pPr>
+            <w:pStyle w:val="TM3"/>
+            <w:tabs>
+              <w:tab w:val="left" w:pos="1200"/>
+              <w:tab w:val="right" w:leader="dot" w:pos="9062"/>
+            </w:tabs>
+            <w:rPr>
+              <w:noProof/>
+            </w:rPr>
+          </w:pPr>
+          <w:hyperlink w:anchor="_Toc174640397" w:history="1">
+            <w:r>
+              <w:rPr>
+                <w:rStyle w:val="Lienhypertexte"/>
+                <w:noProof/>
+              </w:rPr>
+              <w:t>2.1.</w:t>
+            </w:r>
+            <w:r>
+              <w:rPr>
+                <w:noProof/>
+              </w:rPr>
+              <w:tab/>
+            </w:r>
+            <w:r>
+              <w:rPr>
+                <w:rStyle w:val="Lienhypertexte"/>
+                <w:noProof/>
+              </w:rPr>
+              <w:t>Attributs ou propriétés</w:t>
+            </w:r>
+            <w:r>
+              <w:rPr>
+                <w:noProof/>
+                <w:webHidden/>
+              </w:rPr>
+              <w:tab/>
+            </w:r>
+            <w:r>
+              <w:rPr>
+                <w:noProof/>
+                <w:webHidden/>
+              </w:rPr>
+              <w:fldChar w:fldCharType="begin"/>
+            </w:r>
+            <w:r>
+              <w:rPr>
+                <w:noProof/>
+                <w:webHidden/>
+              </w:rPr>
+              <w:instrText xml:space="preserve"> PAGEREF _Toc174640397 \h </w:instrText>
+            </w:r>
+            <w:r>
+              <w:rPr>
+                <w:noProof/>
+                <w:webHidden/>
+              </w:rPr>
+            </w:r>
+            <w:r>
+              <w:rPr>
+                <w:noProof/>
+                <w:webHidden/>
+              </w:rPr>
+              <w:fldChar w:fldCharType="separate"/>
+            </w:r>
+            <w:r>
+              <w:rPr>
+                <w:noProof/>
+                <w:webHidden/>
+              </w:rPr>
+              <w:t>4</w:t>
+            </w:r>
+            <w:r>
+              <w:rPr>
+                <w:noProof/>
+                <w:webHidden/>
+              </w:rPr>
+              <w:fldChar w:fldCharType="end"/>
+            </w:r>
+          </w:hyperlink>
+        </w:p>
+        <w:p>
+          <w:r>
+            <w:rPr>
+              <w:b/>
+              <w:bCs/>
+            </w:rPr>
+            <w:fldChar w:fldCharType="end"/>
+          </w:r>
+        </w:p>
+      </w:sdtContent>
+    </w:sdt>
     <w:p>
       <w:pPr>
         <w:pStyle w:val="Titre"/>
       </w:pPr>
-      <w:r>
+    </w:p>
+    <w:p>
+      <w:pPr>
+        <w:rPr>
+          <w:rFonts w:asciiTheme="majorHAnsi" w:eastAsiaTheme="majorEastAsia" w:hAnsiTheme="majorHAnsi" w:cstheme="majorBidi"/>
+          <w:spacing w:val="-10"/>
+          <w:kern w:val="28"/>
+          <w:sz w:val="56"/>
+          <w:szCs w:val="56"/>
+        </w:rPr>
+      </w:pPr>
+      <w:r>
+        <w:br w:type="page"/>
+      </w:r>
+    </w:p>
+    <w:p>
+      <w:pPr>
+        <w:pStyle w:val="Titre"/>
+      </w:pPr>
+      <w:r>
+        <w:lastRenderedPageBreak/>
         <w:t>Modélisation de de base de données</w:t>
       </w:r>
+    </w:p>
+    <w:p>
+      <w:pPr>
+        <w:pStyle w:val="Titre1"/>
+        <w:numPr>
+          <w:ilvl w:val="0"/>
+          <w:numId w:val="8"/>
+        </w:numPr>
+      </w:pPr>
+      <w:bookmarkStart w:id="0" w:name="_Toc174640395"/>
+      <w:r>
+        <w:t>Pourquoi Modélisation de données ?</w:t>
+      </w:r>
+      <w:bookmarkEnd w:id="0"/>
     </w:p>
     <w:p>
       <w:pPr>
@@ -144,15 +485,17 @@
         <w:pStyle w:val="Titre1"/>
         <w:numPr>
           <w:ilvl w:val="0"/>
-          <w:numId w:val="3"/>
+          <w:numId w:val="8"/>
         </w:numPr>
       </w:pPr>
+      <w:bookmarkStart w:id="1" w:name="_Toc174640396"/>
       <w:r>
         <w:t>Modèle conceptuel de données</w:t>
       </w:r>
       <w:r>
         <w:t xml:space="preserve"> (MCD)</w:t>
       </w:r>
+      <w:bookmarkEnd w:id="1"/>
     </w:p>
     <w:p>
       <w:r>
@@ -275,26 +618,32 @@
           <w:b/>
           <w:bCs/>
         </w:rPr>
-        <w:t xml:space="preserve">Identifiants : </w:t>
-      </w:r>
-      <w:r>
-        <w:t xml:space="preserve">ce sont les attributs ou combinaison d’attributs qui permettent de distinguer de manière unique une occurrence d’une entité. Exemple </w:t>
-      </w:r>
-      <w:proofErr w:type="spellStart"/>
-      <w:r>
-        <w:t>Num_client</w:t>
-      </w:r>
-      <w:proofErr w:type="spellEnd"/>
-      <w:r>
-        <w:t xml:space="preserve">, </w:t>
-      </w:r>
-      <w:proofErr w:type="spellStart"/>
-      <w:r>
-        <w:t>Id_Patient</w:t>
-      </w:r>
-      <w:proofErr w:type="spellEnd"/>
-      <w:r>
-        <w:t>, …</w:t>
+        <w:t xml:space="preserve">Associations : </w:t>
+      </w:r>
+      <w:r>
+        <w:t>ce sont les relations entre</w:t>
+      </w:r>
+      <w:r>
+        <w:t xml:space="preserve"> </w:t>
+      </w:r>
+      <w:r>
+        <w:t>les entités</w:t>
+      </w:r>
+      <w:r>
+        <w:rPr>
+          <w:b/>
+          <w:bCs/>
+        </w:rPr>
+        <w:t xml:space="preserve">. </w:t>
+      </w:r>
+      <w:r>
+        <w:t>Exemple : un Client passe de</w:t>
+      </w:r>
+      <w:r>
+        <w:t>s</w:t>
+      </w:r>
+      <w:r>
+        <w:t xml:space="preserve"> Commandes.</w:t>
       </w:r>
     </w:p>
     <w:p>
@@ -304,42 +653,46 @@
           <w:ilvl w:val="0"/>
           <w:numId w:val="4"/>
         </w:numPr>
+      </w:pPr>
+      <w:r>
         <w:rPr>
           <w:b/>
           <w:bCs/>
         </w:rPr>
-      </w:pPr>
+        <w:t>Cardinalité</w:t>
+      </w:r>
       <w:r>
         <w:rPr>
           <w:b/>
           <w:bCs/>
         </w:rPr>
-        <w:t xml:space="preserve">Associations : </w:t>
-      </w:r>
-      <w:r>
-        <w:t>ce sont les relations entre</w:t>
-      </w:r>
+        <w:t>s :</w:t>
+      </w:r>
+      <w:r>
+        <w:t xml:space="preserve"> Elles indiquent le nombre minimum et </w:t>
+      </w:r>
+      <w:proofErr w:type="gramStart"/>
+      <w:r>
+        <w:t>maxim</w:t>
+      </w:r>
+      <w:r>
+        <w:t xml:space="preserve">um </w:t>
+      </w:r>
+      <w:r>
+        <w:t xml:space="preserve"> d’occur</w:t>
+      </w:r>
+      <w:r>
+        <w:t>r</w:t>
+      </w:r>
+      <w:r>
+        <w:t>ences</w:t>
+      </w:r>
+      <w:proofErr w:type="gramEnd"/>
       <w:r>
         <w:t xml:space="preserve"> </w:t>
       </w:r>
       <w:r>
-        <w:t>les entités</w:t>
-      </w:r>
-      <w:r>
-        <w:rPr>
-          <w:b/>
-          <w:bCs/>
-        </w:rPr>
-        <w:t xml:space="preserve">. </w:t>
-      </w:r>
-      <w:r>
-        <w:t>Exemple : un Client passe de</w:t>
-      </w:r>
-      <w:r>
-        <w:t>s</w:t>
-      </w:r>
-      <w:r>
-        <w:t xml:space="preserve"> Commandes.</w:t>
+        <w:t xml:space="preserve">d’une entités qui peuvent être associées à une occurrence d’une autre entité dans une relation. Exemple : Un client peut passer plusieurs commandes, mais une commande est passée par un seul client. </w:t>
       </w:r>
     </w:p>
     <w:p>
@@ -355,40 +708,208 @@
           <w:b/>
           <w:bCs/>
         </w:rPr>
-        <w:t>Cardinalité</w:t>
-      </w:r>
+        <w:t>Contraintes :</w:t>
+      </w:r>
+      <w:r>
+        <w:t xml:space="preserve"> </w:t>
+      </w:r>
+      <w:r>
+        <w:t>Ce sont les règles qui s’appliquent aux données</w:t>
+      </w:r>
+      <w:r>
+        <w:t>,</w:t>
+      </w:r>
+      <w:r>
+        <w:t xml:space="preserve"> par exemple</w:t>
+      </w:r>
+      <w:r>
+        <w:t>, une commande doit toujours être associée à un client existant.</w:t>
+      </w:r>
+    </w:p>
+    <w:p>
+      <w:r>
+        <w:t>Le MCD est souvent représenté graphiquement à l’aide de diagramme entité-association (EA) ou diagramme entité-relation (ER), qui facilitent la visualisation et la compréhension des structures de données et de leurs interrelations.</w:t>
+      </w:r>
+    </w:p>
+    <w:p>
+      <w:r>
+        <w:t xml:space="preserve">L’objectif principal du MCD est de fournir une vue claire et compréhensible du domaine de données pour les analystes, les concepteurs et </w:t>
+      </w:r>
+      <w:proofErr w:type="gramStart"/>
+      <w:r>
+        <w:t>les partie</w:t>
+      </w:r>
+      <w:proofErr w:type="gramEnd"/>
+      <w:r>
+        <w:t xml:space="preserve"> prenantes, et de servir de base à la modélisation logique et physique de données.</w:t>
+      </w:r>
+    </w:p>
+    <w:p/>
+    <w:p>
+      <w:r>
+        <w:t xml:space="preserve">Entités/ Associations /Cardinalités/Propriétés </w:t>
+      </w:r>
+    </w:p>
+    <w:p/>
+    <w:p>
+      <w:pPr>
+        <w:keepNext/>
+      </w:pPr>
+      <w:r>
+        <w:rPr>
+          <w:noProof/>
+        </w:rPr>
+        <w:drawing>
+          <wp:inline distT="0" distB="0" distL="0" distR="0" wp14:anchorId="2E7CEC0C" wp14:editId="3C06E2FB">
+            <wp:extent cx="5760720" cy="1168400"/>
+            <wp:effectExtent l="0" t="0" r="0" b="0"/>
+            <wp:docPr id="526468569" name="Image 1" descr="Une image contenant texte, capture d’écran, Police, ligne&#10;&#10;Description générée automatiquement"/>
+            <wp:cNvGraphicFramePr>
+              <a:graphicFrameLocks xmlns:a="http://schemas.openxmlformats.org/drawingml/2006/main" noChangeAspect="1"/>
+            </wp:cNvGraphicFramePr>
+            <a:graphic xmlns:a="http://schemas.openxmlformats.org/drawingml/2006/main">
+              <a:graphicData uri="http://schemas.openxmlformats.org/drawingml/2006/picture">
+                <pic:pic xmlns:pic="http://schemas.openxmlformats.org/drawingml/2006/picture">
+                  <pic:nvPicPr>
+                    <pic:cNvPr id="526468569" name="Image 1" descr="Une image contenant texte, capture d’écran, Police, ligne&#10;&#10;Description générée automatiquement"/>
+                    <pic:cNvPicPr/>
+                  </pic:nvPicPr>
+                  <pic:blipFill>
+                    <a:blip r:embed="rId8"/>
+                    <a:stretch>
+                      <a:fillRect/>
+                    </a:stretch>
+                  </pic:blipFill>
+                  <pic:spPr>
+                    <a:xfrm>
+                      <a:off x="0" y="0"/>
+                      <a:ext cx="5760720" cy="1168400"/>
+                    </a:xfrm>
+                    <a:prstGeom prst="rect">
+                      <a:avLst/>
+                    </a:prstGeom>
+                  </pic:spPr>
+                </pic:pic>
+              </a:graphicData>
+            </a:graphic>
+          </wp:inline>
+        </w:drawing>
+      </w:r>
+    </w:p>
+    <w:p>
+      <w:pPr>
+        <w:pStyle w:val="Lgende"/>
+        <w:jc w:val="center"/>
+        <w:rPr>
+          <w:sz w:val="22"/>
+          <w:szCs w:val="22"/>
+        </w:rPr>
+      </w:pPr>
+      <w:r>
+        <w:rPr>
+          <w:sz w:val="22"/>
+          <w:szCs w:val="22"/>
+        </w:rPr>
+        <w:t xml:space="preserve">Figure </w:t>
+      </w:r>
+      <w:r>
+        <w:rPr>
+          <w:sz w:val="22"/>
+          <w:szCs w:val="22"/>
+        </w:rPr>
+        <w:fldChar w:fldCharType="begin"/>
+      </w:r>
+      <w:r>
+        <w:rPr>
+          <w:sz w:val="22"/>
+          <w:szCs w:val="22"/>
+        </w:rPr>
+        <w:instrText xml:space="preserve"> SEQ Figure \* ARABIC </w:instrText>
+      </w:r>
+      <w:r>
+        <w:rPr>
+          <w:sz w:val="22"/>
+          <w:szCs w:val="22"/>
+        </w:rPr>
+        <w:fldChar w:fldCharType="separate"/>
+      </w:r>
+      <w:r>
+        <w:rPr>
+          <w:noProof/>
+          <w:sz w:val="22"/>
+          <w:szCs w:val="22"/>
+        </w:rPr>
+        <w:t>1</w:t>
+      </w:r>
+      <w:r>
+        <w:rPr>
+          <w:sz w:val="22"/>
+          <w:szCs w:val="22"/>
+        </w:rPr>
+        <w:fldChar w:fldCharType="end"/>
+      </w:r>
+      <w:r>
+        <w:rPr>
+          <w:sz w:val="22"/>
+          <w:szCs w:val="22"/>
+        </w:rPr>
+        <w:t>:Modèle conceptuel de données</w:t>
+      </w:r>
+    </w:p>
+    <w:p>
+      <w:r>
+        <w:t xml:space="preserve">Exemple : </w:t>
+      </w:r>
+    </w:p>
+    <w:p>
+      <w:r>
+        <w:t>Modèle conceptuel de données pour un Clinique</w:t>
+      </w:r>
+      <w:r>
+        <w:t> :</w:t>
+      </w:r>
+    </w:p>
+    <w:p>
+      <w:r>
+        <w:t xml:space="preserve">On doit discuter avec les gens </w:t>
+      </w:r>
+      <w:proofErr w:type="gramStart"/>
+      <w:r>
+        <w:t>du métiers</w:t>
+      </w:r>
+      <w:proofErr w:type="gramEnd"/>
+      <w:r>
+        <w:t xml:space="preserve"> pour savoir comment ça fonctionne </w:t>
+      </w:r>
+    </w:p>
+    <w:p>
       <w:r>
         <w:rPr>
           <w:b/>
           <w:bCs/>
         </w:rPr>
-        <w:t>s :</w:t>
-      </w:r>
-      <w:r>
-        <w:t xml:space="preserve"> Elles indiquent le nombre minimum et </w:t>
+        <w:t>Entités :</w:t>
+      </w:r>
+      <w:r>
+        <w:t xml:space="preserve"> Consultation, Médecin, Patient, Ordonnances</w:t>
+      </w:r>
+    </w:p>
+    <w:p>
+      <w:r>
+        <w:t>Cardinalités : (</w:t>
       </w:r>
       <w:proofErr w:type="gramStart"/>
       <w:r>
-        <w:t>maxim</w:t>
-      </w:r>
-      <w:r>
-        <w:t xml:space="preserve">um </w:t>
-      </w:r>
-      <w:r>
-        <w:t xml:space="preserve"> d’occur</w:t>
-      </w:r>
-      <w:r>
-        <w:t>r</w:t>
-      </w:r>
-      <w:r>
-        <w:t>ences</w:t>
+        <w:t>1 ,</w:t>
       </w:r>
       <w:proofErr w:type="gramEnd"/>
       <w:r>
-        <w:t xml:space="preserve"> </w:t>
-      </w:r>
-      <w:r>
-        <w:t xml:space="preserve">d’une entités qui peuvent être associées à une occurrence d’une autre entité dans une relation. Exemple : Un client peut passer plusieurs commandes, mais une commande est passée par un seul client. </w:t>
+        <w:t xml:space="preserve"> n ) ou (0 , n) ou (1 , *): père/plusieurs , (0,1) ou (1 , 1) : fils</w:t>
+      </w:r>
+    </w:p>
+    <w:p>
+      <w:r>
+        <w:t xml:space="preserve">On a donc une relation soit : </w:t>
       </w:r>
     </w:p>
     <w:p>
@@ -396,56 +917,1012 @@
         <w:pStyle w:val="Paragraphedeliste"/>
         <w:numPr>
           <w:ilvl w:val="0"/>
-          <w:numId w:val="4"/>
+          <w:numId w:val="1"/>
         </w:numPr>
       </w:pPr>
+      <w:r>
+        <w:t>Père/Fils</w:t>
+      </w:r>
+      <w:r>
+        <w:t> :</w:t>
+      </w:r>
+      <w:proofErr w:type="gramStart"/>
+      <w:r>
+        <w:t xml:space="preserve"> </w:t>
+      </w:r>
+      <w:r>
+        <w:t xml:space="preserve">  </w:t>
+      </w:r>
+      <w:r>
+        <w:t>(</w:t>
+      </w:r>
+      <w:proofErr w:type="gramEnd"/>
+      <w:r>
+        <w:t>1 , n ) ou (0 , n) ou (1 , *</w:t>
+      </w:r>
+      <w:r>
+        <w:t xml:space="preserve">) </w:t>
+      </w:r>
+      <w:r>
+        <w:t>…</w:t>
+      </w:r>
+      <w:r>
+        <w:t xml:space="preserve"> </w:t>
+      </w:r>
+      <w:r>
+        <w:t>(0,1) ou (1 , 1) </w:t>
+      </w:r>
+    </w:p>
+    <w:p>
+      <w:pPr>
+        <w:keepNext/>
+        <w:jc w:val="center"/>
+      </w:pPr>
+      <w:r>
+        <w:rPr>
+          <w:noProof/>
+        </w:rPr>
+        <w:drawing>
+          <wp:inline distT="0" distB="0" distL="0" distR="0" wp14:anchorId="7D73D529" wp14:editId="3A0BE831">
+            <wp:extent cx="4810125" cy="1981200"/>
+            <wp:effectExtent l="0" t="0" r="9525" b="0"/>
+            <wp:docPr id="257309005" name="Image 1" descr="Une image contenant texte, capture d’écran, Police, diagramme&#10;&#10;Description générée automatiquement"/>
+            <wp:cNvGraphicFramePr>
+              <a:graphicFrameLocks xmlns:a="http://schemas.openxmlformats.org/drawingml/2006/main" noChangeAspect="1"/>
+            </wp:cNvGraphicFramePr>
+            <a:graphic xmlns:a="http://schemas.openxmlformats.org/drawingml/2006/main">
+              <a:graphicData uri="http://schemas.openxmlformats.org/drawingml/2006/picture">
+                <pic:pic xmlns:pic="http://schemas.openxmlformats.org/drawingml/2006/picture">
+                  <pic:nvPicPr>
+                    <pic:cNvPr id="257309005" name="Image 1" descr="Une image contenant texte, capture d’écran, Police, diagramme&#10;&#10;Description générée automatiquement"/>
+                    <pic:cNvPicPr/>
+                  </pic:nvPicPr>
+                  <pic:blipFill>
+                    <a:blip r:embed="rId9"/>
+                    <a:stretch>
+                      <a:fillRect/>
+                    </a:stretch>
+                  </pic:blipFill>
+                  <pic:spPr>
+                    <a:xfrm>
+                      <a:off x="0" y="0"/>
+                      <a:ext cx="4810125" cy="1981200"/>
+                    </a:xfrm>
+                    <a:prstGeom prst="rect">
+                      <a:avLst/>
+                    </a:prstGeom>
+                  </pic:spPr>
+                </pic:pic>
+              </a:graphicData>
+            </a:graphic>
+          </wp:inline>
+        </w:drawing>
+      </w:r>
+    </w:p>
+    <w:p>
+      <w:pPr>
+        <w:pStyle w:val="Lgende"/>
+        <w:jc w:val="center"/>
+        <w:rPr>
+          <w:sz w:val="22"/>
+          <w:szCs w:val="22"/>
+        </w:rPr>
+      </w:pPr>
+      <w:r>
+        <w:rPr>
+          <w:sz w:val="22"/>
+          <w:szCs w:val="22"/>
+        </w:rPr>
+        <w:t xml:space="preserve">Figure </w:t>
+      </w:r>
+      <w:r>
+        <w:rPr>
+          <w:sz w:val="22"/>
+          <w:szCs w:val="22"/>
+        </w:rPr>
+        <w:fldChar w:fldCharType="begin"/>
+      </w:r>
+      <w:r>
+        <w:rPr>
+          <w:sz w:val="22"/>
+          <w:szCs w:val="22"/>
+        </w:rPr>
+        <w:instrText xml:space="preserve"> SEQ Figure \* ARABIC </w:instrText>
+      </w:r>
+      <w:r>
+        <w:rPr>
+          <w:sz w:val="22"/>
+          <w:szCs w:val="22"/>
+        </w:rPr>
+        <w:fldChar w:fldCharType="separate"/>
+      </w:r>
+      <w:r>
+        <w:rPr>
+          <w:noProof/>
+          <w:sz w:val="22"/>
+          <w:szCs w:val="22"/>
+        </w:rPr>
+        <w:t>2</w:t>
+      </w:r>
+      <w:r>
+        <w:rPr>
+          <w:sz w:val="22"/>
+          <w:szCs w:val="22"/>
+        </w:rPr>
+        <w:fldChar w:fldCharType="end"/>
+      </w:r>
+      <w:r>
+        <w:rPr>
+          <w:sz w:val="22"/>
+          <w:szCs w:val="22"/>
+        </w:rPr>
+        <w:t>: Relation Père/Fils</w:t>
+      </w:r>
+    </w:p>
+    <w:p/>
+    <w:p>
+      <w:pPr>
+        <w:pStyle w:val="Paragraphedeliste"/>
+        <w:numPr>
+          <w:ilvl w:val="0"/>
+          <w:numId w:val="1"/>
+        </w:numPr>
+      </w:pPr>
+      <w:r>
+        <w:t xml:space="preserve">Père /Père : </w:t>
+      </w:r>
+      <w:r>
+        <w:t>(</w:t>
+      </w:r>
+      <w:proofErr w:type="gramStart"/>
+      <w:r>
+        <w:t>1 ,</w:t>
+      </w:r>
+      <w:proofErr w:type="gramEnd"/>
+      <w:r>
+        <w:t xml:space="preserve"> n ) ou (0 , n) ou (1 , *)</w:t>
+      </w:r>
+      <w:r>
+        <w:t xml:space="preserve"> /</w:t>
+      </w:r>
+      <w:r>
+        <w:t xml:space="preserve"> </w:t>
+      </w:r>
+      <w:r>
+        <w:t>(1 , n ) ou (0 , n) ou (1 , *)</w:t>
+      </w:r>
+    </w:p>
+    <w:p>
+      <w:pPr>
+        <w:keepNext/>
+        <w:ind w:left="360"/>
+        <w:jc w:val="center"/>
+      </w:pPr>
+      <w:r>
+        <w:rPr>
+          <w:noProof/>
+        </w:rPr>
+        <w:lastRenderedPageBreak/>
+        <w:drawing>
+          <wp:inline distT="0" distB="0" distL="0" distR="0" wp14:anchorId="2CD654F2" wp14:editId="336AA45E">
+            <wp:extent cx="5181600" cy="2114550"/>
+            <wp:effectExtent l="0" t="0" r="0" b="0"/>
+            <wp:docPr id="1756221094" name="Image 1" descr="Une image contenant texte, capture d’écran, ligne, Police&#10;&#10;Description générée automatiquement"/>
+            <wp:cNvGraphicFramePr>
+              <a:graphicFrameLocks xmlns:a="http://schemas.openxmlformats.org/drawingml/2006/main" noChangeAspect="1"/>
+            </wp:cNvGraphicFramePr>
+            <a:graphic xmlns:a="http://schemas.openxmlformats.org/drawingml/2006/main">
+              <a:graphicData uri="http://schemas.openxmlformats.org/drawingml/2006/picture">
+                <pic:pic xmlns:pic="http://schemas.openxmlformats.org/drawingml/2006/picture">
+                  <pic:nvPicPr>
+                    <pic:cNvPr id="1756221094" name="Image 1" descr="Une image contenant texte, capture d’écran, ligne, Police&#10;&#10;Description générée automatiquement"/>
+                    <pic:cNvPicPr/>
+                  </pic:nvPicPr>
+                  <pic:blipFill>
+                    <a:blip r:embed="rId10"/>
+                    <a:stretch>
+                      <a:fillRect/>
+                    </a:stretch>
+                  </pic:blipFill>
+                  <pic:spPr>
+                    <a:xfrm>
+                      <a:off x="0" y="0"/>
+                      <a:ext cx="5181600" cy="2114550"/>
+                    </a:xfrm>
+                    <a:prstGeom prst="rect">
+                      <a:avLst/>
+                    </a:prstGeom>
+                  </pic:spPr>
+                </pic:pic>
+              </a:graphicData>
+            </a:graphic>
+          </wp:inline>
+        </w:drawing>
+      </w:r>
+    </w:p>
+    <w:p>
+      <w:pPr>
+        <w:pStyle w:val="Lgende"/>
+        <w:jc w:val="center"/>
+      </w:pPr>
+      <w:r>
+        <w:t xml:space="preserve">Figure </w:t>
+      </w:r>
+      <w:r>
+        <w:fldChar w:fldCharType="begin"/>
+      </w:r>
+      <w:r>
+        <w:instrText xml:space="preserve"> SEQ Figure \* ARABIC </w:instrText>
+      </w:r>
+      <w:r>
+        <w:fldChar w:fldCharType="separate"/>
+      </w:r>
+      <w:r>
+        <w:rPr>
+          <w:noProof/>
+        </w:rPr>
+        <w:t>3</w:t>
+      </w:r>
+      <w:r>
+        <w:fldChar w:fldCharType="end"/>
+      </w:r>
+      <w:r>
+        <w:t xml:space="preserve">: </w:t>
+      </w:r>
+      <w:r>
+        <w:rPr>
+          <w:sz w:val="22"/>
+          <w:szCs w:val="22"/>
+        </w:rPr>
+        <w:t>Relation</w:t>
+      </w:r>
+      <w:r>
+        <w:t xml:space="preserve"> père/père</w:t>
+      </w:r>
+    </w:p>
+    <w:p>
+      <w:pPr>
+        <w:ind w:left="360"/>
+      </w:pPr>
+    </w:p>
+    <w:p>
+      <w:pPr>
+        <w:pStyle w:val="Paragraphedeliste"/>
+        <w:numPr>
+          <w:ilvl w:val="0"/>
+          <w:numId w:val="1"/>
+        </w:numPr>
+      </w:pPr>
+      <w:r>
+        <w:t xml:space="preserve">Fils/Fils : </w:t>
+      </w:r>
+      <w:r>
+        <w:t>(0,1) ou (</w:t>
+      </w:r>
+      <w:proofErr w:type="gramStart"/>
+      <w:r>
+        <w:t>1 ,</w:t>
+      </w:r>
+      <w:proofErr w:type="gramEnd"/>
+      <w:r>
+        <w:t xml:space="preserve"> 1) </w:t>
+      </w:r>
+      <w:r>
+        <w:t xml:space="preserve">… </w:t>
+      </w:r>
+      <w:r>
+        <w:t>(0,1) ou (1 , 1) </w:t>
+      </w:r>
+    </w:p>
+    <w:p>
+      <w:pPr>
+        <w:keepNext/>
+      </w:pPr>
+      <w:r>
+        <w:rPr>
+          <w:noProof/>
+        </w:rPr>
+        <w:drawing>
+          <wp:inline distT="0" distB="0" distL="0" distR="0" wp14:anchorId="09DC5B53" wp14:editId="66EC8ED0">
+            <wp:extent cx="5057775" cy="2038350"/>
+            <wp:effectExtent l="0" t="0" r="9525" b="0"/>
+            <wp:docPr id="231249625" name="Image 1" descr="Une image contenant texte, capture d’écran, Police, diagramme&#10;&#10;Description générée automatiquement"/>
+            <wp:cNvGraphicFramePr>
+              <a:graphicFrameLocks xmlns:a="http://schemas.openxmlformats.org/drawingml/2006/main" noChangeAspect="1"/>
+            </wp:cNvGraphicFramePr>
+            <a:graphic xmlns:a="http://schemas.openxmlformats.org/drawingml/2006/main">
+              <a:graphicData uri="http://schemas.openxmlformats.org/drawingml/2006/picture">
+                <pic:pic xmlns:pic="http://schemas.openxmlformats.org/drawingml/2006/picture">
+                  <pic:nvPicPr>
+                    <pic:cNvPr id="231249625" name="Image 1" descr="Une image contenant texte, capture d’écran, Police, diagramme&#10;&#10;Description générée automatiquement"/>
+                    <pic:cNvPicPr/>
+                  </pic:nvPicPr>
+                  <pic:blipFill>
+                    <a:blip r:embed="rId11"/>
+                    <a:stretch>
+                      <a:fillRect/>
+                    </a:stretch>
+                  </pic:blipFill>
+                  <pic:spPr>
+                    <a:xfrm>
+                      <a:off x="0" y="0"/>
+                      <a:ext cx="5057775" cy="2038350"/>
+                    </a:xfrm>
+                    <a:prstGeom prst="rect">
+                      <a:avLst/>
+                    </a:prstGeom>
+                  </pic:spPr>
+                </pic:pic>
+              </a:graphicData>
+            </a:graphic>
+          </wp:inline>
+        </w:drawing>
+      </w:r>
+    </w:p>
+    <w:p>
+      <w:pPr>
+        <w:pStyle w:val="Lgende"/>
+        <w:jc w:val="center"/>
+        <w:rPr>
+          <w:sz w:val="22"/>
+          <w:szCs w:val="22"/>
+        </w:rPr>
+      </w:pPr>
+      <w:r>
+        <w:rPr>
+          <w:sz w:val="22"/>
+          <w:szCs w:val="22"/>
+        </w:rPr>
+        <w:t xml:space="preserve">Figure </w:t>
+      </w:r>
+      <w:r>
+        <w:rPr>
+          <w:sz w:val="22"/>
+          <w:szCs w:val="22"/>
+        </w:rPr>
+        <w:fldChar w:fldCharType="begin"/>
+      </w:r>
+      <w:r>
+        <w:rPr>
+          <w:sz w:val="22"/>
+          <w:szCs w:val="22"/>
+        </w:rPr>
+        <w:instrText xml:space="preserve"> SEQ Figure \* ARABIC </w:instrText>
+      </w:r>
+      <w:r>
+        <w:rPr>
+          <w:sz w:val="22"/>
+          <w:szCs w:val="22"/>
+        </w:rPr>
+        <w:fldChar w:fldCharType="separate"/>
+      </w:r>
+      <w:r>
+        <w:rPr>
+          <w:noProof/>
+          <w:sz w:val="22"/>
+          <w:szCs w:val="22"/>
+        </w:rPr>
+        <w:t>4</w:t>
+      </w:r>
+      <w:r>
+        <w:rPr>
+          <w:sz w:val="22"/>
+          <w:szCs w:val="22"/>
+        </w:rPr>
+        <w:fldChar w:fldCharType="end"/>
+      </w:r>
+      <w:r>
+        <w:rPr>
+          <w:sz w:val="22"/>
+          <w:szCs w:val="22"/>
+        </w:rPr>
+        <w:t>: Relation fils/fils.</w:t>
+      </w:r>
+    </w:p>
+    <w:p/>
+    <w:p>
+      <w:pPr>
+        <w:pStyle w:val="Titre3"/>
+        <w:numPr>
+          <w:ilvl w:val="1"/>
+          <w:numId w:val="8"/>
+        </w:numPr>
+      </w:pPr>
+      <w:bookmarkStart w:id="2" w:name="_Toc174640397"/>
+      <w:r>
+        <w:t>Attributs ou propriétés</w:t>
+      </w:r>
+      <w:bookmarkEnd w:id="2"/>
+    </w:p>
+    <w:p>
+      <w:r>
+        <w:t xml:space="preserve">Ce sont </w:t>
+      </w:r>
+      <w:r>
+        <w:t>l</w:t>
+      </w:r>
+      <w:r>
+        <w:t>es éléments qui caractérisent l’entité.</w:t>
+      </w:r>
+    </w:p>
+    <w:tbl>
+      <w:tblPr>
+        <w:tblStyle w:val="Grilledutableau"/>
+        <w:tblpPr w:leftFromText="141" w:rightFromText="141" w:vertAnchor="text" w:horzAnchor="margin" w:tblpY="125"/>
+        <w:tblW w:w="0" w:type="auto"/>
+        <w:tblLook w:val="04A0" w:firstRow="1" w:lastRow="0" w:firstColumn="1" w:lastColumn="0" w:noHBand="0" w:noVBand="1"/>
+      </w:tblPr>
+      <w:tblGrid>
+        <w:gridCol w:w="1838"/>
+      </w:tblGrid>
+      <w:tr>
+        <w:trPr>
+          <w:trHeight w:val="413"/>
+        </w:trPr>
+        <w:tc>
+          <w:tcPr>
+            <w:tcW w:w="1838" w:type="dxa"/>
+          </w:tcPr>
+          <w:p>
+            <w:pPr>
+              <w:rPr>
+                <w:b/>
+                <w:bCs/>
+              </w:rPr>
+            </w:pPr>
+            <w:r>
+              <w:rPr>
+                <w:b/>
+                <w:bCs/>
+              </w:rPr>
+              <w:t>Patient</w:t>
+            </w:r>
+            <w:r>
+              <w:rPr>
+                <w:b/>
+                <w:bCs/>
+              </w:rPr>
+              <w:t>s</w:t>
+            </w:r>
+          </w:p>
+        </w:tc>
+      </w:tr>
+      <w:tr>
+        <w:trPr>
+          <w:trHeight w:val="274"/>
+        </w:trPr>
+        <w:tc>
+          <w:tcPr>
+            <w:tcW w:w="1838" w:type="dxa"/>
+          </w:tcPr>
+          <w:p>
+            <w:pPr>
+              <w:rPr>
+                <w:sz w:val="16"/>
+                <w:szCs w:val="16"/>
+              </w:rPr>
+            </w:pPr>
+            <w:proofErr w:type="spellStart"/>
+            <w:r>
+              <w:rPr>
+                <w:sz w:val="16"/>
+                <w:szCs w:val="16"/>
+              </w:rPr>
+              <w:t>Num_P</w:t>
+            </w:r>
+            <w:proofErr w:type="spellEnd"/>
+            <w:r>
+              <w:rPr>
+                <w:sz w:val="16"/>
+                <w:szCs w:val="16"/>
+              </w:rPr>
+              <w:t xml:space="preserve">     #</w:t>
+            </w:r>
+          </w:p>
+        </w:tc>
+      </w:tr>
+      <w:tr>
+        <w:trPr>
+          <w:trHeight w:val="265"/>
+        </w:trPr>
+        <w:tc>
+          <w:tcPr>
+            <w:tcW w:w="1838" w:type="dxa"/>
+          </w:tcPr>
+          <w:p>
+            <w:pPr>
+              <w:rPr>
+                <w:sz w:val="16"/>
+                <w:szCs w:val="16"/>
+              </w:rPr>
+            </w:pPr>
+            <w:proofErr w:type="spellStart"/>
+            <w:r>
+              <w:rPr>
+                <w:sz w:val="16"/>
+                <w:szCs w:val="16"/>
+              </w:rPr>
+              <w:t>Nom</w:t>
+            </w:r>
+            <w:r>
+              <w:rPr>
+                <w:sz w:val="16"/>
+                <w:szCs w:val="16"/>
+              </w:rPr>
+              <w:t>_</w:t>
+            </w:r>
+            <w:r>
+              <w:rPr>
+                <w:sz w:val="16"/>
+                <w:szCs w:val="16"/>
+              </w:rPr>
+              <w:t>P</w:t>
+            </w:r>
+            <w:proofErr w:type="spellEnd"/>
+          </w:p>
+        </w:tc>
+      </w:tr>
+      <w:tr>
+        <w:trPr>
+          <w:trHeight w:val="285"/>
+        </w:trPr>
+        <w:tc>
+          <w:tcPr>
+            <w:tcW w:w="1838" w:type="dxa"/>
+          </w:tcPr>
+          <w:p>
+            <w:pPr>
+              <w:rPr>
+                <w:sz w:val="16"/>
+                <w:szCs w:val="16"/>
+              </w:rPr>
+            </w:pPr>
+            <w:proofErr w:type="spellStart"/>
+            <w:r>
+              <w:rPr>
+                <w:sz w:val="16"/>
+                <w:szCs w:val="16"/>
+              </w:rPr>
+              <w:t>Prénom_P</w:t>
+            </w:r>
+            <w:proofErr w:type="spellEnd"/>
+          </w:p>
+        </w:tc>
+      </w:tr>
+      <w:tr>
+        <w:trPr>
+          <w:trHeight w:val="275"/>
+        </w:trPr>
+        <w:tc>
+          <w:tcPr>
+            <w:tcW w:w="1838" w:type="dxa"/>
+          </w:tcPr>
+          <w:p>
+            <w:pPr>
+              <w:rPr>
+                <w:sz w:val="16"/>
+                <w:szCs w:val="16"/>
+              </w:rPr>
+            </w:pPr>
+            <w:r>
+              <w:rPr>
+                <w:sz w:val="16"/>
+                <w:szCs w:val="16"/>
+              </w:rPr>
+              <w:t>Sexe</w:t>
+            </w:r>
+          </w:p>
+        </w:tc>
+      </w:tr>
+      <w:tr>
+        <w:trPr>
+          <w:trHeight w:val="275"/>
+        </w:trPr>
+        <w:tc>
+          <w:tcPr>
+            <w:tcW w:w="1838" w:type="dxa"/>
+          </w:tcPr>
+          <w:p>
+            <w:pPr>
+              <w:rPr>
+                <w:sz w:val="16"/>
+                <w:szCs w:val="16"/>
+              </w:rPr>
+            </w:pPr>
+            <w:r>
+              <w:rPr>
+                <w:sz w:val="16"/>
+                <w:szCs w:val="16"/>
+              </w:rPr>
+              <w:t>Tel</w:t>
+            </w:r>
+          </w:p>
+        </w:tc>
+      </w:tr>
+      <w:tr>
+        <w:trPr>
+          <w:trHeight w:val="275"/>
+        </w:trPr>
+        <w:tc>
+          <w:tcPr>
+            <w:tcW w:w="1838" w:type="dxa"/>
+          </w:tcPr>
+          <w:p>
+            <w:pPr>
+              <w:rPr>
+                <w:sz w:val="16"/>
+                <w:szCs w:val="16"/>
+              </w:rPr>
+            </w:pPr>
+            <w:r>
+              <w:rPr>
+                <w:sz w:val="16"/>
+                <w:szCs w:val="16"/>
+              </w:rPr>
+              <w:t>Adresse</w:t>
+            </w:r>
+          </w:p>
+        </w:tc>
+      </w:tr>
+      <w:tr>
+        <w:trPr>
+          <w:trHeight w:val="275"/>
+        </w:trPr>
+        <w:tc>
+          <w:tcPr>
+            <w:tcW w:w="1838" w:type="dxa"/>
+          </w:tcPr>
+          <w:p>
+            <w:pPr>
+              <w:rPr>
+                <w:sz w:val="16"/>
+                <w:szCs w:val="16"/>
+              </w:rPr>
+            </w:pPr>
+            <w:r>
+              <w:rPr>
+                <w:sz w:val="16"/>
+                <w:szCs w:val="16"/>
+              </w:rPr>
+              <w:t>Taille</w:t>
+            </w:r>
+          </w:p>
+        </w:tc>
+      </w:tr>
+      <w:tr>
+        <w:trPr>
+          <w:trHeight w:val="275"/>
+        </w:trPr>
+        <w:tc>
+          <w:tcPr>
+            <w:tcW w:w="1838" w:type="dxa"/>
+          </w:tcPr>
+          <w:p>
+            <w:pPr>
+              <w:rPr>
+                <w:sz w:val="16"/>
+                <w:szCs w:val="16"/>
+              </w:rPr>
+            </w:pPr>
+            <w:r>
+              <w:rPr>
+                <w:sz w:val="16"/>
+                <w:szCs w:val="16"/>
+              </w:rPr>
+              <w:t>…</w:t>
+            </w:r>
+          </w:p>
+        </w:tc>
+      </w:tr>
+    </w:tbl>
+    <w:tbl>
+      <w:tblPr>
+        <w:tblStyle w:val="Grilledutableau"/>
+        <w:tblpPr w:leftFromText="141" w:rightFromText="141" w:vertAnchor="text" w:horzAnchor="page" w:tblpX="5536" w:tblpY="215"/>
+        <w:tblW w:w="0" w:type="auto"/>
+        <w:tblLook w:val="04A0" w:firstRow="1" w:lastRow="0" w:firstColumn="1" w:lastColumn="0" w:noHBand="0" w:noVBand="1"/>
+      </w:tblPr>
+      <w:tblGrid>
+        <w:gridCol w:w="1838"/>
+      </w:tblGrid>
+      <w:tr>
+        <w:trPr>
+          <w:trHeight w:val="413"/>
+        </w:trPr>
+        <w:tc>
+          <w:tcPr>
+            <w:tcW w:w="1838" w:type="dxa"/>
+          </w:tcPr>
+          <w:p>
+            <w:pPr>
+              <w:rPr>
+                <w:b/>
+                <w:bCs/>
+              </w:rPr>
+            </w:pPr>
+            <w:r>
+              <w:rPr>
+                <w:b/>
+                <w:bCs/>
+              </w:rPr>
+              <w:t>Médecin</w:t>
+            </w:r>
+          </w:p>
+        </w:tc>
+      </w:tr>
+      <w:tr>
+        <w:trPr>
+          <w:trHeight w:val="274"/>
+        </w:trPr>
+        <w:tc>
+          <w:tcPr>
+            <w:tcW w:w="1838" w:type="dxa"/>
+          </w:tcPr>
+          <w:p>
+            <w:pPr>
+              <w:rPr>
+                <w:sz w:val="16"/>
+                <w:szCs w:val="16"/>
+              </w:rPr>
+            </w:pPr>
+            <w:proofErr w:type="spellStart"/>
+            <w:r>
+              <w:rPr>
+                <w:sz w:val="16"/>
+                <w:szCs w:val="16"/>
+              </w:rPr>
+              <w:t>Num_</w:t>
+            </w:r>
+            <w:r>
+              <w:rPr>
+                <w:sz w:val="16"/>
+                <w:szCs w:val="16"/>
+              </w:rPr>
+              <w:t>Med</w:t>
+            </w:r>
+            <w:proofErr w:type="spellEnd"/>
+            <w:r>
+              <w:rPr>
+                <w:sz w:val="16"/>
+                <w:szCs w:val="16"/>
+              </w:rPr>
+              <w:t xml:space="preserve">    #</w:t>
+            </w:r>
+          </w:p>
+        </w:tc>
+      </w:tr>
+      <w:tr>
+        <w:trPr>
+          <w:trHeight w:val="265"/>
+        </w:trPr>
+        <w:tc>
+          <w:tcPr>
+            <w:tcW w:w="1838" w:type="dxa"/>
+          </w:tcPr>
+          <w:p>
+            <w:pPr>
+              <w:rPr>
+                <w:sz w:val="16"/>
+                <w:szCs w:val="16"/>
+              </w:rPr>
+            </w:pPr>
+            <w:proofErr w:type="spellStart"/>
+            <w:r>
+              <w:rPr>
+                <w:sz w:val="16"/>
+                <w:szCs w:val="16"/>
+              </w:rPr>
+              <w:t>Nom</w:t>
+            </w:r>
+            <w:r>
+              <w:rPr>
+                <w:sz w:val="16"/>
+                <w:szCs w:val="16"/>
+              </w:rPr>
+              <w:t>_</w:t>
+            </w:r>
+            <w:r>
+              <w:rPr>
+                <w:sz w:val="16"/>
+                <w:szCs w:val="16"/>
+              </w:rPr>
+              <w:t>Med</w:t>
+            </w:r>
+            <w:proofErr w:type="spellEnd"/>
+          </w:p>
+        </w:tc>
+      </w:tr>
+      <w:tr>
+        <w:trPr>
+          <w:trHeight w:val="285"/>
+        </w:trPr>
+        <w:tc>
+          <w:tcPr>
+            <w:tcW w:w="1838" w:type="dxa"/>
+          </w:tcPr>
+          <w:p>
+            <w:pPr>
+              <w:rPr>
+                <w:sz w:val="16"/>
+                <w:szCs w:val="16"/>
+              </w:rPr>
+            </w:pPr>
+            <w:proofErr w:type="spellStart"/>
+            <w:r>
+              <w:rPr>
+                <w:sz w:val="16"/>
+                <w:szCs w:val="16"/>
+              </w:rPr>
+              <w:t>Prénom_</w:t>
+            </w:r>
+            <w:r>
+              <w:rPr>
+                <w:sz w:val="16"/>
+                <w:szCs w:val="16"/>
+              </w:rPr>
+              <w:t>Med</w:t>
+            </w:r>
+            <w:proofErr w:type="spellEnd"/>
+          </w:p>
+        </w:tc>
+      </w:tr>
+      <w:tr>
+        <w:trPr>
+          <w:trHeight w:val="275"/>
+        </w:trPr>
+        <w:tc>
+          <w:tcPr>
+            <w:tcW w:w="1838" w:type="dxa"/>
+          </w:tcPr>
+          <w:p>
+            <w:pPr>
+              <w:rPr>
+                <w:sz w:val="16"/>
+                <w:szCs w:val="16"/>
+              </w:rPr>
+            </w:pPr>
+            <w:r>
+              <w:rPr>
+                <w:sz w:val="16"/>
+                <w:szCs w:val="16"/>
+              </w:rPr>
+              <w:t>Sexe</w:t>
+            </w:r>
+          </w:p>
+        </w:tc>
+      </w:tr>
+      <w:tr>
+        <w:trPr>
+          <w:trHeight w:val="275"/>
+        </w:trPr>
+        <w:tc>
+          <w:tcPr>
+            <w:tcW w:w="1838" w:type="dxa"/>
+          </w:tcPr>
+          <w:p>
+            <w:pPr>
+              <w:rPr>
+                <w:sz w:val="16"/>
+                <w:szCs w:val="16"/>
+              </w:rPr>
+            </w:pPr>
+            <w:r>
+              <w:rPr>
+                <w:sz w:val="16"/>
+                <w:szCs w:val="16"/>
+              </w:rPr>
+              <w:t>Tel</w:t>
+            </w:r>
+          </w:p>
+        </w:tc>
+      </w:tr>
+      <w:tr>
+        <w:trPr>
+          <w:trHeight w:val="275"/>
+        </w:trPr>
+        <w:tc>
+          <w:tcPr>
+            <w:tcW w:w="1838" w:type="dxa"/>
+          </w:tcPr>
+          <w:p>
+            <w:pPr>
+              <w:rPr>
+                <w:sz w:val="16"/>
+                <w:szCs w:val="16"/>
+              </w:rPr>
+            </w:pPr>
+            <w:r>
+              <w:rPr>
+                <w:sz w:val="16"/>
+                <w:szCs w:val="16"/>
+              </w:rPr>
+              <w:t>Spécialité</w:t>
+            </w:r>
+          </w:p>
+        </w:tc>
+      </w:tr>
+    </w:tbl>
+    <w:p>
+      <w:r>
+        <w:t xml:space="preserve">                           </w:t>
+      </w:r>
+    </w:p>
+    <w:p/>
+    <w:p/>
+    <w:p/>
+    <w:p/>
+    <w:p/>
+    <w:p/>
+    <w:p/>
+    <w:p>
       <w:r>
         <w:rPr>
           <w:b/>
           <w:bCs/>
         </w:rPr>
-        <w:t>Contraintes :</w:t>
-      </w:r>
-      <w:r>
-        <w:t xml:space="preserve"> </w:t>
-      </w:r>
-      <w:r>
-        <w:t>Ce sont les règles qui s’appliquent aux données</w:t>
-      </w:r>
-      <w:r>
-        <w:t>,</w:t>
-      </w:r>
-      <w:r>
-        <w:t xml:space="preserve"> par exemple</w:t>
-      </w:r>
-      <w:r>
-        <w:t>, une commande doit toujours être associée à un client existant.</w:t>
-      </w:r>
-    </w:p>
-    <w:p>
-      <w:r>
-        <w:t>Le MCD est souvent représenté graphiquement à l’aide de diagramme entité-association (EA) ou diagramme entité-relation (ER), qui facilitent la visualisation et la compréhension des structures de données et de leurs interrelations.</w:t>
-      </w:r>
-    </w:p>
-    <w:p>
-      <w:r>
         <w:lastRenderedPageBreak/>
-        <w:t xml:space="preserve">L’objectif principal du MCD est de fournir une vue claire et compréhensible du domaine de données pour les analystes, les concepteurs et </w:t>
-      </w:r>
-      <w:proofErr w:type="gramStart"/>
-      <w:r>
-        <w:t>les partie</w:t>
-      </w:r>
-      <w:proofErr w:type="gramEnd"/>
-      <w:r>
-        <w:t xml:space="preserve"> prenantes, et de servir de base à la modélisation logique et physique de données.</w:t>
+        <w:t xml:space="preserve">Identifiants : </w:t>
+      </w:r>
+      <w:r>
+        <w:t xml:space="preserve">ce sont les attributs ou combinaison d’attributs qui permettent de distinguer de manière unique une occurrence d’une entité. Exemple </w:t>
+      </w:r>
+      <w:proofErr w:type="spellStart"/>
+      <w:r>
+        <w:t>Num_client</w:t>
+      </w:r>
+      <w:proofErr w:type="spellEnd"/>
+      <w:r>
+        <w:t xml:space="preserve">, </w:t>
+      </w:r>
+      <w:proofErr w:type="spellStart"/>
+      <w:r>
+        <w:t>Num</w:t>
+      </w:r>
+      <w:r>
+        <w:t>_Patient</w:t>
+      </w:r>
+      <w:proofErr w:type="spellEnd"/>
+      <w:r>
+        <w:t>, …</w:t>
+      </w:r>
+    </w:p>
+    <w:p/>
+    <w:p/>
+    <w:p>
+      <w:pPr>
+        <w:pStyle w:val="Titre1"/>
+        <w:numPr>
+          <w:ilvl w:val="0"/>
+          <w:numId w:val="8"/>
+        </w:numPr>
+      </w:pPr>
+      <w:r>
+        <w:t xml:space="preserve">Passage de modèle entité-association </w:t>
+      </w:r>
+      <w:r>
+        <w:t>au modèle</w:t>
+      </w:r>
+      <w:r>
+        <w:t xml:space="preserve"> Relationnelle</w:t>
+      </w:r>
+    </w:p>
+    <w:p>
+      <w:pPr>
+        <w:pStyle w:val="Paragraphedeliste"/>
+        <w:numPr>
+          <w:ilvl w:val="0"/>
+          <w:numId w:val="1"/>
+        </w:numPr>
+      </w:pPr>
+      <w:r>
+        <w:t xml:space="preserve">                                            </w:t>
       </w:r>
     </w:p>
     <w:p/>
     <w:sectPr>
-      <w:footerReference w:type="even" r:id="rId8"/>
-      <w:footerReference w:type="default" r:id="rId9"/>
-      <w:footerReference w:type="first" r:id="rId10"/>
+      <w:footerReference w:type="even" r:id="rId12"/>
+      <w:footerReference w:type="default" r:id="rId13"/>
+      <w:footerReference w:type="first" r:id="rId14"/>
       <w:pgSz w:w="11906" w:h="16838"/>
       <w:pgMar w:top="1417" w:right="1417" w:bottom="1417" w:left="1417" w:header="708" w:footer="708" w:gutter="0"/>
       <w:cols w:space="708"/>
@@ -898,6 +2375,95 @@
 <file path=word/numbering.xml><?xml version="1.0" encoding="utf-8"?>
 <w:numbering xmlns:wpc="http://schemas.microsoft.com/office/word/2010/wordprocessingCanvas" xmlns:cx="http://schemas.microsoft.com/office/drawing/2014/chartex" xmlns:cx1="http://schemas.microsoft.com/office/drawing/2015/9/8/chartex" xmlns:cx2="http://schemas.microsoft.com/office/drawing/2015/10/21/chartex" xmlns:cx3="http://schemas.microsoft.com/office/drawing/2016/5/9/chartex" xmlns:cx4="http://schemas.microsoft.com/office/drawing/2016/5/10/chartex" xmlns:cx5="http://schemas.microsoft.com/office/drawing/2016/5/11/chartex" xmlns:cx6="http://schemas.microsoft.com/office/drawing/2016/5/12/chartex" xmlns:cx7="http://schemas.microsoft.com/office/drawing/2016/5/13/chartex" xmlns:cx8="http://schemas.microsoft.com/office/drawing/2016/5/14/chartex" xmlns:mc="http://schemas.openxmlformats.org/markup-compatibility/2006" xmlns:aink="http://schemas.microsoft.com/office/drawing/2016/ink" xmlns:am3d="http://schemas.microsoft.com/office/drawing/2017/model3d" xmlns:o="urn:schemas-microsoft-com:office:office" xmlns:oel="http://schemas.microsoft.com/office/2019/extlst" xmlns:r="http://schemas.openxmlformats.org/officeDocument/2006/relationships" xmlns:m="http://schemas.openxmlformats.org/officeDocument/2006/math" xmlns:v="urn:schemas-microsoft-com:vml" xmlns:wp14="http://schemas.microsoft.com/office/word/2010/wordprocessingDrawing" xmlns:wp="http://schemas.openxmlformats.org/drawingml/2006/wordprocessingDrawing" xmlns:w10="urn:schemas-microsoft-com:office:word" xmlns:w="http://schemas.openxmlformats.org/wordprocessingml/2006/main" xmlns:w14="http://schemas.microsoft.com/office/word/2010/wordml" xmlns:w15="http://schemas.microsoft.com/office/word/2012/wordml" xmlns:w16cex="http://schemas.microsoft.com/office/word/2018/wordml/cex" xmlns:w16cid="http://schemas.microsoft.com/office/word/2016/wordml/cid" xmlns:w16="http://schemas.microsoft.com/office/word/2018/wordml" xmlns:w16du="http://schemas.microsoft.com/office/word/2023/wordml/word16du" xmlns:w16sdtdh="http://schemas.microsoft.com/office/word/2020/wordml/sdtdatahash" xmlns:w16se="http://schemas.microsoft.com/office/word/2015/wordml/symex" xmlns:wpg="http://schemas.microsoft.com/office/word/2010/wordprocessingGroup" xmlns:wpi="http://schemas.microsoft.com/office/word/2010/wordprocessingInk" xmlns:wne="http://schemas.microsoft.com/office/word/2006/wordml" xmlns:wps="http://schemas.microsoft.com/office/word/2010/wordprocessingShape" mc:Ignorable="w14 w15 w16se w16cid w16 w16cex w16sdtdh w16du wp14">
   <w:abstractNum w:abstractNumId="0" w15:restartNumberingAfterBreak="0">
+    <w:nsid w:val="072F48E7"/>
+    <w:multiLevelType w:val="hybridMultilevel"/>
+    <w:tmpl w:val="54B28DBE"/>
+    <w:lvl w:ilvl="0" w:tplc="040C000F">
+      <w:start w:val="1"/>
+      <w:numFmt w:val="decimal"/>
+      <w:lvlText w:val="%1."/>
+      <w:lvlJc w:val="left"/>
+      <w:pPr>
+        <w:ind w:left="720" w:hanging="360"/>
+      </w:pPr>
+      <w:rPr>
+        <w:rFonts w:hint="default"/>
+      </w:rPr>
+    </w:lvl>
+    <w:lvl w:ilvl="1" w:tplc="040C0019" w:tentative="1">
+      <w:start w:val="1"/>
+      <w:numFmt w:val="lowerLetter"/>
+      <w:lvlText w:val="%2."/>
+      <w:lvlJc w:val="left"/>
+      <w:pPr>
+        <w:ind w:left="1440" w:hanging="360"/>
+      </w:pPr>
+    </w:lvl>
+    <w:lvl w:ilvl="2" w:tplc="040C001B" w:tentative="1">
+      <w:start w:val="1"/>
+      <w:numFmt w:val="lowerRoman"/>
+      <w:lvlText w:val="%3."/>
+      <w:lvlJc w:val="right"/>
+      <w:pPr>
+        <w:ind w:left="2160" w:hanging="180"/>
+      </w:pPr>
+    </w:lvl>
+    <w:lvl w:ilvl="3" w:tplc="040C000F" w:tentative="1">
+      <w:start w:val="1"/>
+      <w:numFmt w:val="decimal"/>
+      <w:lvlText w:val="%4."/>
+      <w:lvlJc w:val="left"/>
+      <w:pPr>
+        <w:ind w:left="2880" w:hanging="360"/>
+      </w:pPr>
+    </w:lvl>
+    <w:lvl w:ilvl="4" w:tplc="040C0019" w:tentative="1">
+      <w:start w:val="1"/>
+      <w:numFmt w:val="lowerLetter"/>
+      <w:lvlText w:val="%5."/>
+      <w:lvlJc w:val="left"/>
+      <w:pPr>
+        <w:ind w:left="3600" w:hanging="360"/>
+      </w:pPr>
+    </w:lvl>
+    <w:lvl w:ilvl="5" w:tplc="040C001B" w:tentative="1">
+      <w:start w:val="1"/>
+      <w:numFmt w:val="lowerRoman"/>
+      <w:lvlText w:val="%6."/>
+      <w:lvlJc w:val="right"/>
+      <w:pPr>
+        <w:ind w:left="4320" w:hanging="180"/>
+      </w:pPr>
+    </w:lvl>
+    <w:lvl w:ilvl="6" w:tplc="040C000F" w:tentative="1">
+      <w:start w:val="1"/>
+      <w:numFmt w:val="decimal"/>
+      <w:lvlText w:val="%7."/>
+      <w:lvlJc w:val="left"/>
+      <w:pPr>
+        <w:ind w:left="5040" w:hanging="360"/>
+      </w:pPr>
+    </w:lvl>
+    <w:lvl w:ilvl="7" w:tplc="040C0019" w:tentative="1">
+      <w:start w:val="1"/>
+      <w:numFmt w:val="lowerLetter"/>
+      <w:lvlText w:val="%8."/>
+      <w:lvlJc w:val="left"/>
+      <w:pPr>
+        <w:ind w:left="5760" w:hanging="360"/>
+      </w:pPr>
+    </w:lvl>
+    <w:lvl w:ilvl="8" w:tplc="040C001B" w:tentative="1">
+      <w:start w:val="1"/>
+      <w:numFmt w:val="lowerRoman"/>
+      <w:lvlText w:val="%9."/>
+      <w:lvlJc w:val="right"/>
+      <w:pPr>
+        <w:ind w:left="6480" w:hanging="180"/>
+      </w:pPr>
+    </w:lvl>
+  </w:abstractNum>
+  <w:abstractNum w:abstractNumId="1" w15:restartNumberingAfterBreak="0">
     <w:nsid w:val="12C663F8"/>
     <w:multiLevelType w:val="hybridMultilevel"/>
     <w:tmpl w:val="B4D0077C"/>
@@ -1010,7 +2576,7 @@
       </w:rPr>
     </w:lvl>
   </w:abstractNum>
-  <w:abstractNum w:abstractNumId="1" w15:restartNumberingAfterBreak="0">
+  <w:abstractNum w:abstractNumId="2" w15:restartNumberingAfterBreak="0">
     <w:nsid w:val="17246DC5"/>
     <w:multiLevelType w:val="hybridMultilevel"/>
     <w:tmpl w:val="79D6AB3C"/>
@@ -1099,7 +2665,7 @@
       </w:pPr>
     </w:lvl>
   </w:abstractNum>
-  <w:abstractNum w:abstractNumId="2" w15:restartNumberingAfterBreak="0">
+  <w:abstractNum w:abstractNumId="3" w15:restartNumberingAfterBreak="0">
     <w:nsid w:val="1A740A3A"/>
     <w:multiLevelType w:val="hybridMultilevel"/>
     <w:tmpl w:val="1F42981C"/>
@@ -1188,7 +2754,7 @@
       </w:pPr>
     </w:lvl>
   </w:abstractNum>
-  <w:abstractNum w:abstractNumId="3" w15:restartNumberingAfterBreak="0">
+  <w:abstractNum w:abstractNumId="4" w15:restartNumberingAfterBreak="0">
     <w:nsid w:val="1ED15C56"/>
     <w:multiLevelType w:val="hybridMultilevel"/>
     <w:tmpl w:val="0814389E"/>
@@ -1300,17 +2866,328 @@
       </w:rPr>
     </w:lvl>
   </w:abstractNum>
+  <w:abstractNum w:abstractNumId="5" w15:restartNumberingAfterBreak="0">
+    <w:nsid w:val="5B080C74"/>
+    <w:multiLevelType w:val="hybridMultilevel"/>
+    <w:tmpl w:val="FAD420C8"/>
+    <w:lvl w:ilvl="0" w:tplc="040C000F">
+      <w:start w:val="2"/>
+      <w:numFmt w:val="decimal"/>
+      <w:lvlText w:val="%1."/>
+      <w:lvlJc w:val="left"/>
+      <w:pPr>
+        <w:ind w:left="720" w:hanging="360"/>
+      </w:pPr>
+      <w:rPr>
+        <w:rFonts w:hint="default"/>
+      </w:rPr>
+    </w:lvl>
+    <w:lvl w:ilvl="1" w:tplc="040C0019" w:tentative="1">
+      <w:start w:val="1"/>
+      <w:numFmt w:val="lowerLetter"/>
+      <w:lvlText w:val="%2."/>
+      <w:lvlJc w:val="left"/>
+      <w:pPr>
+        <w:ind w:left="1440" w:hanging="360"/>
+      </w:pPr>
+    </w:lvl>
+    <w:lvl w:ilvl="2" w:tplc="040C001B" w:tentative="1">
+      <w:start w:val="1"/>
+      <w:numFmt w:val="lowerRoman"/>
+      <w:lvlText w:val="%3."/>
+      <w:lvlJc w:val="right"/>
+      <w:pPr>
+        <w:ind w:left="2160" w:hanging="180"/>
+      </w:pPr>
+    </w:lvl>
+    <w:lvl w:ilvl="3" w:tplc="040C000F" w:tentative="1">
+      <w:start w:val="1"/>
+      <w:numFmt w:val="decimal"/>
+      <w:lvlText w:val="%4."/>
+      <w:lvlJc w:val="left"/>
+      <w:pPr>
+        <w:ind w:left="2880" w:hanging="360"/>
+      </w:pPr>
+    </w:lvl>
+    <w:lvl w:ilvl="4" w:tplc="040C0019" w:tentative="1">
+      <w:start w:val="1"/>
+      <w:numFmt w:val="lowerLetter"/>
+      <w:lvlText w:val="%5."/>
+      <w:lvlJc w:val="left"/>
+      <w:pPr>
+        <w:ind w:left="3600" w:hanging="360"/>
+      </w:pPr>
+    </w:lvl>
+    <w:lvl w:ilvl="5" w:tplc="040C001B" w:tentative="1">
+      <w:start w:val="1"/>
+      <w:numFmt w:val="lowerRoman"/>
+      <w:lvlText w:val="%6."/>
+      <w:lvlJc w:val="right"/>
+      <w:pPr>
+        <w:ind w:left="4320" w:hanging="180"/>
+      </w:pPr>
+    </w:lvl>
+    <w:lvl w:ilvl="6" w:tplc="040C000F" w:tentative="1">
+      <w:start w:val="1"/>
+      <w:numFmt w:val="decimal"/>
+      <w:lvlText w:val="%7."/>
+      <w:lvlJc w:val="left"/>
+      <w:pPr>
+        <w:ind w:left="5040" w:hanging="360"/>
+      </w:pPr>
+    </w:lvl>
+    <w:lvl w:ilvl="7" w:tplc="040C0019" w:tentative="1">
+      <w:start w:val="1"/>
+      <w:numFmt w:val="lowerLetter"/>
+      <w:lvlText w:val="%8."/>
+      <w:lvlJc w:val="left"/>
+      <w:pPr>
+        <w:ind w:left="5760" w:hanging="360"/>
+      </w:pPr>
+    </w:lvl>
+    <w:lvl w:ilvl="8" w:tplc="040C001B" w:tentative="1">
+      <w:start w:val="1"/>
+      <w:numFmt w:val="lowerRoman"/>
+      <w:lvlText w:val="%9."/>
+      <w:lvlJc w:val="right"/>
+      <w:pPr>
+        <w:ind w:left="6480" w:hanging="180"/>
+      </w:pPr>
+    </w:lvl>
+  </w:abstractNum>
+  <w:abstractNum w:abstractNumId="6" w15:restartNumberingAfterBreak="0">
+    <w:nsid w:val="62D855D6"/>
+    <w:multiLevelType w:val="hybridMultilevel"/>
+    <w:tmpl w:val="6892189C"/>
+    <w:lvl w:ilvl="0" w:tplc="3740E316">
+      <w:start w:val="20"/>
+      <w:numFmt w:val="decimal"/>
+      <w:lvlText w:val="%1"/>
+      <w:lvlJc w:val="left"/>
+      <w:pPr>
+        <w:ind w:left="720" w:hanging="360"/>
+      </w:pPr>
+      <w:rPr>
+        <w:rFonts w:hint="default"/>
+      </w:rPr>
+    </w:lvl>
+    <w:lvl w:ilvl="1" w:tplc="040C0019" w:tentative="1">
+      <w:start w:val="1"/>
+      <w:numFmt w:val="lowerLetter"/>
+      <w:lvlText w:val="%2."/>
+      <w:lvlJc w:val="left"/>
+      <w:pPr>
+        <w:ind w:left="1440" w:hanging="360"/>
+      </w:pPr>
+    </w:lvl>
+    <w:lvl w:ilvl="2" w:tplc="040C001B" w:tentative="1">
+      <w:start w:val="1"/>
+      <w:numFmt w:val="lowerRoman"/>
+      <w:lvlText w:val="%3."/>
+      <w:lvlJc w:val="right"/>
+      <w:pPr>
+        <w:ind w:left="2160" w:hanging="180"/>
+      </w:pPr>
+    </w:lvl>
+    <w:lvl w:ilvl="3" w:tplc="040C000F" w:tentative="1">
+      <w:start w:val="1"/>
+      <w:numFmt w:val="decimal"/>
+      <w:lvlText w:val="%4."/>
+      <w:lvlJc w:val="left"/>
+      <w:pPr>
+        <w:ind w:left="2880" w:hanging="360"/>
+      </w:pPr>
+    </w:lvl>
+    <w:lvl w:ilvl="4" w:tplc="040C0019" w:tentative="1">
+      <w:start w:val="1"/>
+      <w:numFmt w:val="lowerLetter"/>
+      <w:lvlText w:val="%5."/>
+      <w:lvlJc w:val="left"/>
+      <w:pPr>
+        <w:ind w:left="3600" w:hanging="360"/>
+      </w:pPr>
+    </w:lvl>
+    <w:lvl w:ilvl="5" w:tplc="040C001B" w:tentative="1">
+      <w:start w:val="1"/>
+      <w:numFmt w:val="lowerRoman"/>
+      <w:lvlText w:val="%6."/>
+      <w:lvlJc w:val="right"/>
+      <w:pPr>
+        <w:ind w:left="4320" w:hanging="180"/>
+      </w:pPr>
+    </w:lvl>
+    <w:lvl w:ilvl="6" w:tplc="040C000F" w:tentative="1">
+      <w:start w:val="1"/>
+      <w:numFmt w:val="decimal"/>
+      <w:lvlText w:val="%7."/>
+      <w:lvlJc w:val="left"/>
+      <w:pPr>
+        <w:ind w:left="5040" w:hanging="360"/>
+      </w:pPr>
+    </w:lvl>
+    <w:lvl w:ilvl="7" w:tplc="040C0019" w:tentative="1">
+      <w:start w:val="1"/>
+      <w:numFmt w:val="lowerLetter"/>
+      <w:lvlText w:val="%8."/>
+      <w:lvlJc w:val="left"/>
+      <w:pPr>
+        <w:ind w:left="5760" w:hanging="360"/>
+      </w:pPr>
+    </w:lvl>
+    <w:lvl w:ilvl="8" w:tplc="040C001B" w:tentative="1">
+      <w:start w:val="1"/>
+      <w:numFmt w:val="lowerRoman"/>
+      <w:lvlText w:val="%9."/>
+      <w:lvlJc w:val="right"/>
+      <w:pPr>
+        <w:ind w:left="6480" w:hanging="180"/>
+      </w:pPr>
+    </w:lvl>
+  </w:abstractNum>
+  <w:abstractNum w:abstractNumId="7" w15:restartNumberingAfterBreak="0">
+    <w:nsid w:val="6DE10DC4"/>
+    <w:multiLevelType w:val="multilevel"/>
+    <w:tmpl w:val="23D03064"/>
+    <w:lvl w:ilvl="0">
+      <w:start w:val="1"/>
+      <w:numFmt w:val="decimal"/>
+      <w:lvlText w:val="%1."/>
+      <w:lvlJc w:val="left"/>
+      <w:pPr>
+        <w:ind w:left="720" w:hanging="360"/>
+      </w:pPr>
+      <w:rPr>
+        <w:rFonts w:hint="default"/>
+      </w:rPr>
+    </w:lvl>
+    <w:lvl w:ilvl="1">
+      <w:start w:val="1"/>
+      <w:numFmt w:val="decimal"/>
+      <w:isLgl/>
+      <w:lvlText w:val="%1.%2."/>
+      <w:lvlJc w:val="left"/>
+      <w:pPr>
+        <w:ind w:left="1004" w:hanging="720"/>
+      </w:pPr>
+      <w:rPr>
+        <w:rFonts w:hint="default"/>
+      </w:rPr>
+    </w:lvl>
+    <w:lvl w:ilvl="2">
+      <w:start w:val="1"/>
+      <w:numFmt w:val="decimal"/>
+      <w:isLgl/>
+      <w:lvlText w:val="%1.%2.%3."/>
+      <w:lvlJc w:val="left"/>
+      <w:pPr>
+        <w:ind w:left="1080" w:hanging="720"/>
+      </w:pPr>
+      <w:rPr>
+        <w:rFonts w:hint="default"/>
+      </w:rPr>
+    </w:lvl>
+    <w:lvl w:ilvl="3">
+      <w:start w:val="1"/>
+      <w:numFmt w:val="decimal"/>
+      <w:isLgl/>
+      <w:lvlText w:val="%1.%2.%3.%4."/>
+      <w:lvlJc w:val="left"/>
+      <w:pPr>
+        <w:ind w:left="1440" w:hanging="1080"/>
+      </w:pPr>
+      <w:rPr>
+        <w:rFonts w:hint="default"/>
+      </w:rPr>
+    </w:lvl>
+    <w:lvl w:ilvl="4">
+      <w:start w:val="1"/>
+      <w:numFmt w:val="decimal"/>
+      <w:isLgl/>
+      <w:lvlText w:val="%1.%2.%3.%4.%5."/>
+      <w:lvlJc w:val="left"/>
+      <w:pPr>
+        <w:ind w:left="1440" w:hanging="1080"/>
+      </w:pPr>
+      <w:rPr>
+        <w:rFonts w:hint="default"/>
+      </w:rPr>
+    </w:lvl>
+    <w:lvl w:ilvl="5">
+      <w:start w:val="1"/>
+      <w:numFmt w:val="decimal"/>
+      <w:isLgl/>
+      <w:lvlText w:val="%1.%2.%3.%4.%5.%6."/>
+      <w:lvlJc w:val="left"/>
+      <w:pPr>
+        <w:ind w:left="1800" w:hanging="1440"/>
+      </w:pPr>
+      <w:rPr>
+        <w:rFonts w:hint="default"/>
+      </w:rPr>
+    </w:lvl>
+    <w:lvl w:ilvl="6">
+      <w:start w:val="1"/>
+      <w:numFmt w:val="decimal"/>
+      <w:isLgl/>
+      <w:lvlText w:val="%1.%2.%3.%4.%5.%6.%7."/>
+      <w:lvlJc w:val="left"/>
+      <w:pPr>
+        <w:ind w:left="1800" w:hanging="1440"/>
+      </w:pPr>
+      <w:rPr>
+        <w:rFonts w:hint="default"/>
+      </w:rPr>
+    </w:lvl>
+    <w:lvl w:ilvl="7">
+      <w:start w:val="1"/>
+      <w:numFmt w:val="decimal"/>
+      <w:isLgl/>
+      <w:lvlText w:val="%1.%2.%3.%4.%5.%6.%7.%8."/>
+      <w:lvlJc w:val="left"/>
+      <w:pPr>
+        <w:ind w:left="2160" w:hanging="1800"/>
+      </w:pPr>
+      <w:rPr>
+        <w:rFonts w:hint="default"/>
+      </w:rPr>
+    </w:lvl>
+    <w:lvl w:ilvl="8">
+      <w:start w:val="1"/>
+      <w:numFmt w:val="decimal"/>
+      <w:isLgl/>
+      <w:lvlText w:val="%1.%2.%3.%4.%5.%6.%7.%8.%9."/>
+      <w:lvlJc w:val="left"/>
+      <w:pPr>
+        <w:ind w:left="2160" w:hanging="1800"/>
+      </w:pPr>
+      <w:rPr>
+        <w:rFonts w:hint="default"/>
+      </w:rPr>
+    </w:lvl>
+  </w:abstractNum>
   <w:num w:numId="1" w16cid:durableId="371419132">
+    <w:abstractNumId w:val="4"/>
+  </w:num>
+  <w:num w:numId="2" w16cid:durableId="1970892948">
+    <w:abstractNumId w:val="2"/>
+  </w:num>
+  <w:num w:numId="3" w16cid:durableId="1544900784">
     <w:abstractNumId w:val="3"/>
   </w:num>
-  <w:num w:numId="2" w16cid:durableId="1970892948">
+  <w:num w:numId="4" w16cid:durableId="1856504164">
     <w:abstractNumId w:val="1"/>
   </w:num>
-  <w:num w:numId="3" w16cid:durableId="1544900784">
-    <w:abstractNumId w:val="2"/>
+  <w:num w:numId="5" w16cid:durableId="1751543873">
+    <w:abstractNumId w:val="0"/>
   </w:num>
-  <w:num w:numId="4" w16cid:durableId="1856504164">
-    <w:abstractNumId w:val="0"/>
+  <w:num w:numId="6" w16cid:durableId="428627386">
+    <w:abstractNumId w:val="6"/>
+  </w:num>
+  <w:num w:numId="7" w16cid:durableId="1824009888">
+    <w:abstractNumId w:val="5"/>
+  </w:num>
+  <w:num w:numId="8" w16cid:durableId="1429351033">
+    <w:abstractNumId w:val="7"/>
   </w:num>
 </w:numbering>
 </file>
@@ -1728,7 +3605,7 @@
     <w:link w:val="Titre1Car"/>
     <w:uiPriority w:val="9"/>
     <w:qFormat/>
-    <w:rsid w:val="005908DF"/>
+    <w:rsid w:val="00E76B29"/>
     <w:pPr>
       <w:keepNext/>
       <w:keepLines/>
@@ -1736,9 +3613,9 @@
       <w:outlineLvl w:val="0"/>
     </w:pPr>
     <w:rPr>
-      <w:rFonts w:asciiTheme="majorHAnsi" w:eastAsiaTheme="majorEastAsia" w:hAnsiTheme="majorHAnsi" w:cstheme="majorBidi"/>
+      <w:rFonts w:ascii="Cambria" w:eastAsiaTheme="majorEastAsia" w:hAnsi="Cambria" w:cstheme="majorBidi"/>
+      <w:b/>
       <w:color w:val="2F5496" w:themeColor="accent1" w:themeShade="BF"/>
-      <w:sz w:val="40"/>
       <w:szCs w:val="40"/>
     </w:rPr>
   </w:style>
@@ -1748,10 +3625,9 @@
     <w:next w:val="Normal"/>
     <w:link w:val="Titre2Car"/>
     <w:uiPriority w:val="9"/>
-    <w:semiHidden/>
     <w:unhideWhenUsed/>
     <w:qFormat/>
-    <w:rsid w:val="005908DF"/>
+    <w:rsid w:val="00E76B29"/>
     <w:pPr>
       <w:keepNext/>
       <w:keepLines/>
@@ -1759,9 +3635,8 @@
       <w:outlineLvl w:val="1"/>
     </w:pPr>
     <w:rPr>
-      <w:rFonts w:asciiTheme="majorHAnsi" w:eastAsiaTheme="majorEastAsia" w:hAnsiTheme="majorHAnsi" w:cstheme="majorBidi"/>
+      <w:rFonts w:ascii="Cambria" w:eastAsiaTheme="majorEastAsia" w:hAnsi="Cambria" w:cstheme="majorBidi"/>
       <w:color w:val="2F5496" w:themeColor="accent1" w:themeShade="BF"/>
-      <w:sz w:val="32"/>
       <w:szCs w:val="32"/>
     </w:rPr>
   </w:style>
@@ -1771,10 +3646,9 @@
     <w:next w:val="Normal"/>
     <w:link w:val="Titre3Car"/>
     <w:uiPriority w:val="9"/>
-    <w:semiHidden/>
     <w:unhideWhenUsed/>
     <w:qFormat/>
-    <w:rsid w:val="005908DF"/>
+    <w:rsid w:val="00B867B3"/>
     <w:pPr>
       <w:keepNext/>
       <w:keepLines/>
@@ -1782,9 +3656,8 @@
       <w:outlineLvl w:val="2"/>
     </w:pPr>
     <w:rPr>
-      <w:rFonts w:eastAsiaTheme="majorEastAsia" w:cstheme="majorBidi"/>
-      <w:color w:val="2F5496" w:themeColor="accent1" w:themeShade="BF"/>
-      <w:sz w:val="28"/>
+      <w:rFonts w:ascii="Cambria" w:eastAsiaTheme="majorEastAsia" w:hAnsi="Cambria" w:cstheme="majorBidi"/>
+      <w:color w:val="5B9BD5" w:themeColor="accent5"/>
       <w:szCs w:val="28"/>
     </w:rPr>
   </w:style>
@@ -1952,11 +3825,12 @@
     <w:basedOn w:val="Policepardfaut"/>
     <w:link w:val="Titre1"/>
     <w:uiPriority w:val="9"/>
-    <w:rsid w:val="005908DF"/>
+    <w:rsid w:val="00E76B29"/>
     <w:rPr>
-      <w:rFonts w:asciiTheme="majorHAnsi" w:eastAsiaTheme="majorEastAsia" w:hAnsiTheme="majorHAnsi" w:cstheme="majorBidi"/>
+      <w:rFonts w:ascii="Cambria" w:eastAsiaTheme="majorEastAsia" w:hAnsi="Cambria" w:cstheme="majorBidi"/>
+      <w:b/>
       <w:color w:val="2F5496" w:themeColor="accent1" w:themeShade="BF"/>
-      <w:sz w:val="40"/>
+      <w:sz w:val="24"/>
       <w:szCs w:val="40"/>
     </w:rPr>
   </w:style>
@@ -1965,12 +3839,11 @@
     <w:basedOn w:val="Policepardfaut"/>
     <w:link w:val="Titre2"/>
     <w:uiPriority w:val="9"/>
-    <w:semiHidden/>
-    <w:rsid w:val="005908DF"/>
+    <w:rsid w:val="00E76B29"/>
     <w:rPr>
-      <w:rFonts w:asciiTheme="majorHAnsi" w:eastAsiaTheme="majorEastAsia" w:hAnsiTheme="majorHAnsi" w:cstheme="majorBidi"/>
+      <w:rFonts w:ascii="Cambria" w:eastAsiaTheme="majorEastAsia" w:hAnsi="Cambria" w:cstheme="majorBidi"/>
       <w:color w:val="2F5496" w:themeColor="accent1" w:themeShade="BF"/>
-      <w:sz w:val="32"/>
+      <w:sz w:val="24"/>
       <w:szCs w:val="32"/>
     </w:rPr>
   </w:style>
@@ -1979,12 +3852,11 @@
     <w:basedOn w:val="Policepardfaut"/>
     <w:link w:val="Titre3"/>
     <w:uiPriority w:val="9"/>
-    <w:semiHidden/>
-    <w:rsid w:val="005908DF"/>
+    <w:rsid w:val="00B867B3"/>
     <w:rPr>
-      <w:rFonts w:eastAsiaTheme="majorEastAsia" w:cstheme="majorBidi"/>
-      <w:color w:val="2F5496" w:themeColor="accent1" w:themeShade="BF"/>
-      <w:sz w:val="28"/>
+      <w:rFonts w:ascii="Cambria" w:eastAsiaTheme="majorEastAsia" w:hAnsi="Cambria" w:cstheme="majorBidi"/>
+      <w:color w:val="5B9BD5" w:themeColor="accent5"/>
+      <w:sz w:val="24"/>
       <w:szCs w:val="28"/>
     </w:rPr>
   </w:style>
@@ -2277,6 +4149,81 @@
         <w:insideV w:val="single" w:sz="4" w:space="0" w:color="auto"/>
       </w:tblBorders>
     </w:tblPr>
+  </w:style>
+  <w:style w:type="paragraph" w:styleId="Lgende">
+    <w:name w:val="caption"/>
+    <w:basedOn w:val="Normal"/>
+    <w:next w:val="Normal"/>
+    <w:uiPriority w:val="35"/>
+    <w:unhideWhenUsed/>
+    <w:qFormat/>
+    <w:rsid w:val="00A2372D"/>
+    <w:pPr>
+      <w:spacing w:after="200" w:line="240" w:lineRule="auto"/>
+    </w:pPr>
+    <w:rPr>
+      <w:i/>
+      <w:iCs/>
+      <w:color w:val="44546A" w:themeColor="text2"/>
+      <w:sz w:val="18"/>
+      <w:szCs w:val="18"/>
+    </w:rPr>
+  </w:style>
+  <w:style w:type="paragraph" w:styleId="En-ttedetabledesmatires">
+    <w:name w:val="TOC Heading"/>
+    <w:basedOn w:val="Titre1"/>
+    <w:next w:val="Normal"/>
+    <w:uiPriority w:val="39"/>
+    <w:unhideWhenUsed/>
+    <w:qFormat/>
+    <w:rsid w:val="00A2372D"/>
+    <w:pPr>
+      <w:spacing w:before="240" w:after="0"/>
+      <w:outlineLvl w:val="9"/>
+    </w:pPr>
+    <w:rPr>
+      <w:kern w:val="0"/>
+      <w:sz w:val="32"/>
+      <w:szCs w:val="32"/>
+      <w:lang w:eastAsia="fr-FR"/>
+      <w14:ligatures w14:val="none"/>
+    </w:rPr>
+  </w:style>
+  <w:style w:type="paragraph" w:styleId="TM1">
+    <w:name w:val="toc 1"/>
+    <w:basedOn w:val="Normal"/>
+    <w:next w:val="Normal"/>
+    <w:autoRedefine/>
+    <w:uiPriority w:val="39"/>
+    <w:unhideWhenUsed/>
+    <w:rsid w:val="00A2372D"/>
+    <w:pPr>
+      <w:spacing w:after="100"/>
+    </w:pPr>
+  </w:style>
+  <w:style w:type="character" w:styleId="Lienhypertexte">
+    <w:name w:val="Hyperlink"/>
+    <w:basedOn w:val="Policepardfaut"/>
+    <w:uiPriority w:val="99"/>
+    <w:unhideWhenUsed/>
+    <w:rsid w:val="00A2372D"/>
+    <w:rPr>
+      <w:color w:val="0563C1" w:themeColor="hyperlink"/>
+      <w:u w:val="single"/>
+    </w:rPr>
+  </w:style>
+  <w:style w:type="paragraph" w:styleId="TM3">
+    <w:name w:val="toc 3"/>
+    <w:basedOn w:val="Normal"/>
+    <w:next w:val="Normal"/>
+    <w:autoRedefine/>
+    <w:uiPriority w:val="39"/>
+    <w:unhideWhenUsed/>
+    <w:rsid w:val="001F35AC"/>
+    <w:pPr>
+      <w:spacing w:after="100"/>
+      <w:ind w:left="480"/>
+    </w:pPr>
   </w:style>
 </w:styles>
 </file>

</xml_diff>